<commit_message>
tutorils links and softwares
</commit_message>
<xml_diff>
--- a/Project Documentation/Apl implementation rules layers for project node js.docx
+++ b/Project Documentation/Apl implementation rules layers for project node js.docx
@@ -407,100 +407,157 @@
           <w:sz w:val="32"/>
           <w:szCs w:val="32"/>
         </w:rPr>
-        <w:t>cl</w:t>
+        <w:t>classes</w:t>
+      </w:r>
+      <w:proofErr w:type="gramEnd"/>
+      <w:r>
+        <w:rPr>
+          <w:color w:val="FF0000"/>
+          <w:sz w:val="32"/>
+          <w:szCs w:val="32"/>
+        </w:rPr>
+        <w:t xml:space="preserve"> layer </w:t>
+      </w:r>
+      <w:r>
+        <w:rPr>
+          <w:sz w:val="32"/>
+          <w:szCs w:val="32"/>
+        </w:rPr>
+        <w:t xml:space="preserve">as per project to </w:t>
+      </w:r>
+      <w:r>
+        <w:rPr>
+          <w:sz w:val="32"/>
+          <w:szCs w:val="32"/>
+        </w:rPr>
+        <w:t xml:space="preserve">avoid </w:t>
+      </w:r>
+      <w:r>
+        <w:rPr>
+          <w:sz w:val="32"/>
+          <w:szCs w:val="32"/>
+        </w:rPr>
+        <w:t>duplication</w:t>
+      </w:r>
+      <w:r>
+        <w:rPr>
+          <w:sz w:val="32"/>
+          <w:szCs w:val="32"/>
+        </w:rPr>
+        <w:t xml:space="preserve"> functionalities.</w:t>
+      </w:r>
+    </w:p>
+    <w:p>
+      <w:pPr>
+        <w:ind w:left="360"/>
+        <w:rPr>
+          <w:sz w:val="32"/>
+          <w:szCs w:val="32"/>
+        </w:rPr>
+      </w:pPr>
+      <w:r>
+        <w:rPr>
+          <w:sz w:val="32"/>
+          <w:szCs w:val="32"/>
+        </w:rPr>
+        <w:t>10.</w:t>
+      </w:r>
+      <w:r>
+        <w:rPr>
+          <w:sz w:val="32"/>
+          <w:szCs w:val="32"/>
+        </w:rPr>
+        <w:t xml:space="preserve"> </w:t>
+      </w:r>
+      <w:r>
+        <w:rPr>
+          <w:sz w:val="32"/>
+          <w:szCs w:val="32"/>
+        </w:rPr>
+        <w:t xml:space="preserve">Generate </w:t>
+      </w:r>
+      <w:r>
+        <w:rPr>
+          <w:color w:val="FF0000"/>
+          <w:sz w:val="32"/>
+          <w:szCs w:val="32"/>
+        </w:rPr>
+        <w:t xml:space="preserve">JavaScript docs </w:t>
+      </w:r>
+      <w:r>
+        <w:rPr>
+          <w:sz w:val="32"/>
+          <w:szCs w:val="32"/>
+        </w:rPr>
+        <w:t>of every return JavaScript function.</w:t>
+      </w:r>
+    </w:p>
+    <w:p>
+      <w:pPr>
+        <w:ind w:left="360"/>
+        <w:rPr>
+          <w:sz w:val="32"/>
+          <w:szCs w:val="32"/>
+        </w:rPr>
+      </w:pPr>
+      <w:r>
+        <w:rPr>
+          <w:sz w:val="32"/>
+          <w:szCs w:val="32"/>
+        </w:rPr>
+        <w:t xml:space="preserve">11. </w:t>
+      </w:r>
+      <w:r>
+        <w:rPr>
+          <w:sz w:val="32"/>
+          <w:szCs w:val="32"/>
+        </w:rPr>
+        <w:t>Use code formatter</w:t>
+      </w:r>
+      <w:r>
+        <w:rPr>
+          <w:sz w:val="32"/>
+          <w:szCs w:val="32"/>
+        </w:rPr>
+        <w:t xml:space="preserve"> for better code </w:t>
+      </w:r>
+      <w:r>
+        <w:rPr>
+          <w:sz w:val="32"/>
+          <w:szCs w:val="32"/>
+        </w:rPr>
+        <w:t>readability</w:t>
+      </w:r>
+      <w:r>
+        <w:rPr>
+          <w:sz w:val="32"/>
+          <w:szCs w:val="32"/>
+        </w:rPr>
+        <w:t>.</w:t>
+      </w:r>
+    </w:p>
+    <w:p>
+      <w:pPr>
+        <w:ind w:left="360"/>
+        <w:rPr>
+          <w:sz w:val="32"/>
+          <w:szCs w:val="32"/>
+        </w:rPr>
+      </w:pPr>
+      <w:r>
+        <w:rPr>
+          <w:sz w:val="32"/>
+          <w:szCs w:val="32"/>
+        </w:rPr>
+        <w:t>12.Add security CORS at server side</w:t>
       </w:r>
       <w:bookmarkStart w:id="0" w:name="_GoBack"/>
       <w:bookmarkEnd w:id="0"/>
-      <w:r>
-        <w:rPr>
-          <w:color w:val="FF0000"/>
-          <w:sz w:val="32"/>
-          <w:szCs w:val="32"/>
-        </w:rPr>
-        <w:t>asses</w:t>
-      </w:r>
-      <w:proofErr w:type="gramEnd"/>
-      <w:r>
-        <w:rPr>
-          <w:color w:val="FF0000"/>
-          <w:sz w:val="32"/>
-          <w:szCs w:val="32"/>
-        </w:rPr>
-        <w:t xml:space="preserve"> layer </w:t>
-      </w:r>
-      <w:r>
-        <w:rPr>
-          <w:sz w:val="32"/>
-          <w:szCs w:val="32"/>
-        </w:rPr>
-        <w:t xml:space="preserve">as per project to </w:t>
-      </w:r>
-      <w:r>
-        <w:rPr>
-          <w:sz w:val="32"/>
-          <w:szCs w:val="32"/>
-        </w:rPr>
-        <w:t xml:space="preserve">avoid </w:t>
-      </w:r>
-      <w:r>
-        <w:rPr>
-          <w:sz w:val="32"/>
-          <w:szCs w:val="32"/>
-        </w:rPr>
-        <w:t>duplication</w:t>
-      </w:r>
-      <w:r>
-        <w:rPr>
-          <w:sz w:val="32"/>
-          <w:szCs w:val="32"/>
-        </w:rPr>
-        <w:t xml:space="preserve"> functionalities.</w:t>
-      </w:r>
     </w:p>
     <w:p>
       <w:pPr>
         <w:ind w:left="360"/>
-        <w:rPr>
-          <w:sz w:val="32"/>
-          <w:szCs w:val="32"/>
-        </w:rPr>
-      </w:pPr>
-      <w:r>
-        <w:rPr>
-          <w:sz w:val="32"/>
-          <w:szCs w:val="32"/>
-        </w:rPr>
-        <w:t>10.</w:t>
-      </w:r>
-      <w:r>
-        <w:rPr>
-          <w:sz w:val="32"/>
-          <w:szCs w:val="32"/>
-        </w:rPr>
-        <w:t xml:space="preserve"> </w:t>
-      </w:r>
-      <w:r>
-        <w:rPr>
-          <w:sz w:val="32"/>
-          <w:szCs w:val="32"/>
-        </w:rPr>
-        <w:t xml:space="preserve">Generate </w:t>
-      </w:r>
-      <w:r>
-        <w:rPr>
-          <w:color w:val="FF0000"/>
-          <w:sz w:val="32"/>
-          <w:szCs w:val="32"/>
-        </w:rPr>
-        <w:t xml:space="preserve">JavaScript docs </w:t>
-      </w:r>
-      <w:r>
-        <w:rPr>
-          <w:sz w:val="32"/>
-          <w:szCs w:val="32"/>
-        </w:rPr>
-        <w:t>of every return JavaScript function.</w:t>
-      </w:r>
+      </w:pPr>
     </w:p>
     <w:p>
       <w:pPr>
@@ -510,59 +567,10 @@
           <w:szCs w:val="32"/>
         </w:rPr>
       </w:pPr>
-      <w:r>
-        <w:rPr>
-          <w:sz w:val="32"/>
-          <w:szCs w:val="32"/>
-        </w:rPr>
-        <w:t xml:space="preserve">11. </w:t>
-      </w:r>
-      <w:r>
-        <w:rPr>
-          <w:sz w:val="32"/>
-          <w:szCs w:val="32"/>
-        </w:rPr>
-        <w:t>Use code formatter</w:t>
-      </w:r>
-      <w:r>
-        <w:rPr>
-          <w:sz w:val="32"/>
-          <w:szCs w:val="32"/>
-        </w:rPr>
-        <w:t xml:space="preserve"> for better code </w:t>
-      </w:r>
-      <w:r>
-        <w:rPr>
-          <w:sz w:val="32"/>
-          <w:szCs w:val="32"/>
-        </w:rPr>
-        <w:t>readability</w:t>
-      </w:r>
-      <w:r>
-        <w:rPr>
-          <w:sz w:val="32"/>
-          <w:szCs w:val="32"/>
-        </w:rPr>
-        <w:t>.</w:t>
-      </w:r>
     </w:p>
     <w:p>
       <w:pPr>
         <w:ind w:left="360"/>
-      </w:pPr>
-    </w:p>
-    <w:p>
-      <w:pPr>
-        <w:ind w:left="360"/>
-        <w:rPr>
-          <w:sz w:val="32"/>
-          <w:szCs w:val="32"/>
-        </w:rPr>
-      </w:pPr>
-    </w:p>
-    <w:p>
-      <w:pPr>
-        <w:ind w:left="360"/>
         <w:rPr>
           <w:sz w:val="32"/>
           <w:szCs w:val="32"/>
@@ -570,7 +578,15 @@
       </w:pPr>
     </w:p>
     <w:p/>
-    <w:p/>
+    <w:p>
+      <w:pPr>
+        <w:rPr>
+          <w:rFonts w:ascii="Arial" w:hAnsi="Arial" w:cs="Arial"/>
+          <w:sz w:val="24"/>
+          <w:szCs w:val="24"/>
+        </w:rPr>
+      </w:pPr>
+    </w:p>
     <w:p/>
     <w:sectPr>
       <w:pgSz w:w="12240" w:h="15840"/>

</xml_diff>